<commit_message>
update doc add screens
</commit_message>
<xml_diff>
--- a/Диплом_14_06.docx
+++ b/Диплом_14_06.docx
@@ -12606,9 +12606,11 @@
         <w:ind w:firstLine="709"/>
         <w:jc w:val="center"/>
         <w:rPr>
-          <w:lang w:val="uk-UA"/>
-        </w:rPr>
-      </w:pPr>
+          <w:lang w:val="en-US"/>
+        </w:rPr>
+      </w:pPr>
+      <w:bookmarkStart w:id="13" w:name="_GoBack"/>
+      <w:bookmarkEnd w:id="13"/>
     </w:p>
     <w:p>
       <w:pPr>
@@ -12890,7 +12892,7 @@
           <w:lang w:val="uk-UA"/>
         </w:rPr>
       </w:pPr>
-      <w:bookmarkStart w:id="13" w:name="_Toc513585076"/>
+      <w:bookmarkStart w:id="14" w:name="_Toc513585076"/>
       <w:r>
         <w:rPr>
           <w:rStyle w:val="a4"/>
@@ -12900,7 +12902,7 @@
         <w:lastRenderedPageBreak/>
         <w:t>3 ПРОГРАМНА РЕАЛІЗАЦІЯ</w:t>
       </w:r>
-      <w:bookmarkEnd w:id="13"/>
+      <w:bookmarkEnd w:id="14"/>
     </w:p>
     <w:p>
       <w:pPr>
@@ -12911,7 +12913,7 @@
           <w:lang w:val="uk-UA"/>
         </w:rPr>
       </w:pPr>
-      <w:bookmarkStart w:id="14" w:name="_Toc513585077"/>
+      <w:bookmarkStart w:id="15" w:name="_Toc513585077"/>
       <w:r>
         <w:rPr>
           <w:rStyle w:val="a4"/>
@@ -12920,7 +12922,7 @@
         </w:rPr>
         <w:t>3.1 Джерело вхідних даних</w:t>
       </w:r>
-      <w:bookmarkEnd w:id="14"/>
+      <w:bookmarkEnd w:id="15"/>
       <w:r>
         <w:rPr>
           <w:rStyle w:val="a4"/>
@@ -13100,7 +13102,7 @@
           <w:lang w:val="uk-UA"/>
         </w:rPr>
       </w:pPr>
-      <w:bookmarkStart w:id="15" w:name="_Toc513585078"/>
+      <w:bookmarkStart w:id="16" w:name="_Toc513585078"/>
       <w:r>
         <w:rPr>
           <w:rStyle w:val="a4"/>
@@ -13109,7 +13111,7 @@
         </w:rPr>
         <w:t>3.2 Архітектура програмної та структура даних</w:t>
       </w:r>
-      <w:bookmarkEnd w:id="15"/>
+      <w:bookmarkEnd w:id="16"/>
     </w:p>
     <w:p>
       <w:pPr>
@@ -13175,14 +13177,7 @@
           <w:rStyle w:val="a4"/>
           <w:lang w:val="uk-UA"/>
         </w:rPr>
-        <w:t xml:space="preserve">взаємодію між додатком та </w:t>
-      </w:r>
-      <w:r>
-        <w:rPr>
-          <w:rStyle w:val="a4"/>
-          <w:lang w:val="uk-UA"/>
-        </w:rPr>
-        <w:t>Tw</w:t>
+        <w:t>взаємодію між додатком та Tw</w:t>
       </w:r>
       <w:r>
         <w:rPr>
@@ -13739,7 +13734,6 @@
       <w:r>
         <w:rPr>
           <w:noProof/>
-          <w:lang w:val="uk-UA"/>
         </w:rPr>
         <w:drawing>
           <wp:inline distT="0" distB="0" distL="0" distR="0" wp14:anchorId="49E612D9" wp14:editId="1A6DEA66">
@@ -14636,7 +14630,7 @@
           <w:lang w:val="uk-UA"/>
         </w:rPr>
       </w:pPr>
-      <w:bookmarkStart w:id="16" w:name="_Toc513585079"/>
+      <w:bookmarkStart w:id="17" w:name="_Toc513585079"/>
       <w:r>
         <w:rPr>
           <w:rStyle w:val="a4"/>
@@ -14645,7 +14639,7 @@
         </w:rPr>
         <w:t>3.3 Опис програмної системи</w:t>
       </w:r>
-      <w:bookmarkEnd w:id="16"/>
+      <w:bookmarkEnd w:id="17"/>
     </w:p>
     <w:p>
       <w:pPr>
@@ -14724,7 +14718,7 @@
           <w:lang w:val="uk-UA"/>
         </w:rPr>
       </w:pPr>
-      <w:bookmarkStart w:id="17" w:name="_Toc513585080"/>
+      <w:bookmarkStart w:id="18" w:name="_Toc513585080"/>
       <w:r>
         <w:rPr>
           <w:rStyle w:val="a4"/>
@@ -14733,7 +14727,7 @@
         </w:rPr>
         <w:t>3.4 Результати</w:t>
       </w:r>
-      <w:bookmarkEnd w:id="17"/>
+      <w:bookmarkEnd w:id="18"/>
     </w:p>
     <w:p>
       <w:pPr>
@@ -15425,8 +15419,6 @@
         </w:rPr>
         <w:br w:type="page"/>
       </w:r>
-      <w:bookmarkStart w:id="18" w:name="_GoBack"/>
-      <w:bookmarkEnd w:id="18"/>
     </w:p>
     <w:p>
       <w:pPr>
@@ -16913,6 +16905,7 @@
         <w:docPartUnique/>
       </w:docPartObj>
     </w:sdtPr>
+    <w:sdtEndPr/>
     <w:sdtContent>
       <w:p>
         <w:pPr>
@@ -16932,7 +16925,7 @@
           <w:rPr>
             <w:noProof/>
           </w:rPr>
-          <w:t>24</w:t>
+          <w:t>42</w:t>
         </w:r>
         <w:r>
           <w:fldChar w:fldCharType="end"/>
@@ -20800,7 +20793,7 @@
 </file>
 
 <file path=customXml/itemProps1.xml><?xml version="1.0" encoding="utf-8"?>
-<ds:datastoreItem xmlns:ds="http://schemas.openxmlformats.org/officeDocument/2006/customXml" ds:itemID="{EE038D87-020D-46F0-BDC4-F1FB58F2B40E}">
+<ds:datastoreItem xmlns:ds="http://schemas.openxmlformats.org/officeDocument/2006/customXml" ds:itemID="{78796D43-2631-4418-ACEF-F83217E67243}">
   <ds:schemaRefs>
     <ds:schemaRef ds:uri="http://schemas.openxmlformats.org/officeDocument/2006/bibliography"/>
   </ds:schemaRefs>

</xml_diff>

<commit_message>
update doc and project
</commit_message>
<xml_diff>
--- a/Диплом_14_06.docx
+++ b/Диплом_14_06.docx
@@ -384,9 +384,6 @@
       <w:pPr>
         <w:spacing w:line="240" w:lineRule="auto"/>
         <w:ind w:firstLine="3119"/>
-        <w:rPr>
-          <w:lang w:val="en-US"/>
-        </w:rPr>
       </w:pPr>
       <w:r>
         <w:rPr>
@@ -6544,14 +6541,7 @@
           <w:szCs w:val="28"/>
         </w:rPr>
         <w:lastRenderedPageBreak/>
-        <w:t xml:space="preserve">1.2 </w:t>
-      </w:r>
-      <w:r>
-        <w:rPr>
-          <w:rFonts w:eastAsia="Times New Roman" w:cs="Times New Roman"/>
-          <w:szCs w:val="28"/>
-        </w:rPr>
-        <w:t>Аналіз існуючих аналогів</w:t>
+        <w:t>1.2 Аналіз існуючих аналогів</w:t>
       </w:r>
     </w:p>
     <w:p/>
@@ -6567,37 +6557,7 @@
         <w:rPr>
           <w:szCs w:val="24"/>
         </w:rPr>
-        <w:t>В результаті проведення аналізу</w:t>
-      </w:r>
-      <w:r>
-        <w:rPr>
-          <w:szCs w:val="24"/>
-        </w:rPr>
-        <w:t xml:space="preserve"> </w:t>
-      </w:r>
-      <w:r>
-        <w:rPr>
-          <w:szCs w:val="24"/>
-        </w:rPr>
-        <w:t xml:space="preserve">веб </w:t>
-      </w:r>
-      <w:r>
-        <w:rPr>
-          <w:szCs w:val="24"/>
-        </w:rPr>
-        <w:t>систем з</w:t>
-      </w:r>
-      <w:r>
-        <w:rPr>
-          <w:szCs w:val="24"/>
-        </w:rPr>
-        <w:t xml:space="preserve"> визначення тональності текстів</w:t>
-      </w:r>
-      <w:r>
-        <w:rPr>
-          <w:szCs w:val="24"/>
-        </w:rPr>
-        <w:t xml:space="preserve"> було виявлено лише декілька систем які відповідають сучасним реаліям на критеріям які до них ставляться користувачами.</w:t>
+        <w:t>В результаті проведення аналізу веб систем з визначення тональності текстів було виявлено лише декілька систем які відповідають сучасним реаліям на критеріям які до них ставляться користувачами.</w:t>
       </w:r>
     </w:p>
     <w:p>
@@ -6739,9 +6699,6 @@
         </w:tabs>
         <w:ind w:firstLine="0"/>
         <w:jc w:val="center"/>
-        <w:rPr>
-          <w:lang w:val="en-US"/>
-        </w:rPr>
       </w:pPr>
       <w:r>
         <w:rPr>
@@ -6836,191 +6793,82 @@
           <w:noProof/>
           <w:lang w:val="uk-UA"/>
         </w:rPr>
-        <w:t>о</w:t>
+        <w:t xml:space="preserve">ористувачеві Twitter Sentiment досить ввести слово, і програма проаналізує до 100 останіх записів про цьому слові. при цьому буде побудований графік співвідношення позитивних і негативних відгуків. В сукупності, надається легкий спосіб проаналізувати думки користувачів про будь-яких продуктах. Система, також, надає доступ до власного API, що дає можливість використовувати систему </w:t>
       </w:r>
       <w:r>
         <w:rPr>
           <w:noProof/>
           <w:lang w:val="uk-UA"/>
         </w:rPr>
-        <w:t xml:space="preserve">ристувачеві Twitter Sentiment досить ввести слово, і програма проаналізує </w:t>
-      </w:r>
-      <w:r>
+        <w:t>в інших ресурсах.</w:t>
+      </w:r>
+    </w:p>
+    <w:p>
+      <w:pPr>
+        <w:widowControl w:val="0"/>
+        <w:ind w:firstLine="708"/>
         <w:rPr>
           <w:noProof/>
           <w:lang w:val="uk-UA"/>
         </w:rPr>
-        <w:t xml:space="preserve">до </w:t>
-      </w:r>
+      </w:pPr>
       <w:r>
         <w:rPr>
           <w:noProof/>
           <w:lang w:val="uk-UA"/>
         </w:rPr>
-        <w:t>100</w:t>
-      </w:r>
+        <w:t>До недоліков системи можно віднести, відсутність можливості проналізувати конкретний твітт або текст і використання лиши одного методу при аналізі повідомлень.</w:t>
+      </w:r>
+    </w:p>
+    <w:p>
+      <w:pPr>
+        <w:widowControl w:val="0"/>
+        <w:ind w:firstLine="708"/>
+        <w:rPr>
+          <w:lang w:val="uk-UA"/>
+        </w:rPr>
+      </w:pPr>
+      <w:r>
+        <w:rPr>
+          <w:lang w:val="uk-UA"/>
+        </w:rPr>
+        <w:lastRenderedPageBreak/>
+        <w:t>Система Social Mention дозволяє легко відстежувати і вимірювати відгуки про компанії, нові продукти або з якоїсь іншої аналізованої темі в режимі реального часу (рис. 1.2). Система проводить моніторинг понад сотні соціальних ресурсів, включаючи Twitter, Facebook, і YouTube.</w:t>
+      </w:r>
+    </w:p>
+    <w:p>
+      <w:pPr>
+        <w:widowControl w:val="0"/>
+        <w:ind w:firstLine="708"/>
+        <w:rPr>
+          <w:lang w:val="uk-UA"/>
+        </w:rPr>
+      </w:pPr>
+      <w:r>
+        <w:rPr>
+          <w:lang w:val="uk-UA"/>
+        </w:rPr>
+        <w:t>За ключовим словом можна отримати цілий ряд параметрів, в тому числі дізнатися кількість позитивних, негативних і нейтральних згадок.</w:t>
+      </w:r>
+    </w:p>
+    <w:p>
+      <w:pPr>
+        <w:ind w:firstLine="0"/>
+        <w:rPr>
+          <w:lang w:val="uk-UA"/>
+        </w:rPr>
+      </w:pPr>
+    </w:p>
+    <w:p>
+      <w:pPr>
+        <w:ind w:firstLine="0"/>
+        <w:rPr>
+          <w:lang w:val="uk-UA"/>
+        </w:rPr>
+      </w:pPr>
       <w:r>
         <w:rPr>
           <w:noProof/>
-          <w:lang w:val="uk-UA"/>
-        </w:rPr>
-        <w:t xml:space="preserve"> останіх</w:t>
-      </w:r>
-      <w:r>
-        <w:rPr>
-          <w:noProof/>
-          <w:lang w:val="uk-UA"/>
-        </w:rPr>
-        <w:t xml:space="preserve"> записів про цьому слові. при цьому буде побудований графік співвідношення позитивних і негативних відгуків. В сукупності, надається легкий спосіб проаналізувати думки користувачів про будь-яких продуктах. </w:t>
-      </w:r>
-      <w:r>
-        <w:rPr>
-          <w:noProof/>
-          <w:lang w:val="uk-UA"/>
-        </w:rPr>
-        <w:t xml:space="preserve">Система, також, надає доступ до власного API, що дає можливість використовувати систему </w:t>
-      </w:r>
-      <w:r>
-        <w:rPr>
-          <w:noProof/>
-          <w:lang w:val="uk-UA"/>
-        </w:rPr>
-        <w:t>в інших ресурсах.</w:t>
-      </w:r>
-    </w:p>
-    <w:p>
-      <w:pPr>
-        <w:widowControl w:val="0"/>
-        <w:ind w:firstLine="708"/>
-        <w:rPr>
-          <w:noProof/>
-          <w:lang w:val="uk-UA"/>
-        </w:rPr>
-      </w:pPr>
-      <w:r>
-        <w:rPr>
-          <w:noProof/>
-          <w:lang w:val="uk-UA"/>
-        </w:rPr>
-        <w:t>До недоліков системи можно віднести, відсутність можливості проналізувати конкретний твітт або текст і використання лиши одного методу при аналізі повідомлень.</w:t>
-      </w:r>
-    </w:p>
-    <w:p>
-      <w:pPr>
-        <w:widowControl w:val="0"/>
-        <w:ind w:firstLine="708"/>
-        <w:rPr>
-          <w:lang w:val="uk-UA"/>
-        </w:rPr>
-      </w:pPr>
-      <w:r>
-        <w:rPr>
-          <w:lang w:val="uk-UA"/>
-        </w:rPr>
-        <w:lastRenderedPageBreak/>
-        <w:t>Система</w:t>
-      </w:r>
-      <w:r>
-        <w:rPr>
-          <w:lang w:val="uk-UA"/>
-        </w:rPr>
-        <w:t xml:space="preserve"> </w:t>
-      </w:r>
-      <w:r>
-        <w:rPr>
-          <w:lang w:val="uk-UA"/>
-        </w:rPr>
-        <w:t xml:space="preserve">Social Mention дозволяє легко відстежувати і вимірювати відгуки про компанії, нові продукти або з якоїсь іншої аналізованої темі в режимі реального </w:t>
-      </w:r>
-      <w:r>
-        <w:rPr>
-          <w:lang w:val="uk-UA"/>
-        </w:rPr>
-        <w:t>часу (рис. 1.2)</w:t>
-      </w:r>
-      <w:r>
-        <w:rPr>
-          <w:lang w:val="uk-UA"/>
-        </w:rPr>
-        <w:t xml:space="preserve">. </w:t>
-      </w:r>
-      <w:r>
-        <w:rPr>
-          <w:lang w:val="uk-UA"/>
-        </w:rPr>
-        <w:t xml:space="preserve">Система </w:t>
-      </w:r>
-      <w:r>
-        <w:rPr>
-          <w:lang w:val="uk-UA"/>
-        </w:rPr>
-        <w:t xml:space="preserve">проводить моніторинг понад сотні соціальних ресурсів, включаючи Twitter, Facebook, </w:t>
-      </w:r>
-      <w:r>
-        <w:rPr>
-          <w:lang w:val="uk-UA"/>
-        </w:rPr>
-        <w:t>і</w:t>
-      </w:r>
-      <w:r>
-        <w:rPr>
-          <w:lang w:val="uk-UA"/>
-        </w:rPr>
-        <w:t xml:space="preserve"> YouTube.</w:t>
-      </w:r>
-    </w:p>
-    <w:p>
-      <w:pPr>
-        <w:widowControl w:val="0"/>
-        <w:ind w:firstLine="708"/>
-        <w:rPr>
-          <w:lang w:val="uk-UA"/>
-        </w:rPr>
-      </w:pPr>
-      <w:r>
-        <w:rPr>
-          <w:lang w:val="uk-UA"/>
-        </w:rPr>
-        <w:t>За ключовим словом можна отримат</w:t>
-      </w:r>
-      <w:r>
-        <w:rPr>
-          <w:lang w:val="uk-UA"/>
-        </w:rPr>
-        <w:t>и цілий ряд параметрів</w:t>
-      </w:r>
-      <w:r>
-        <w:rPr>
-          <w:lang w:val="uk-UA"/>
-        </w:rPr>
-        <w:t>, в тому числі дізнатися кількість позитивних, негативних і нейтральних згадок</w:t>
-      </w:r>
-      <w:r>
-        <w:rPr>
-          <w:lang w:val="uk-UA"/>
-        </w:rPr>
-        <w:t>.</w:t>
-      </w:r>
-    </w:p>
-    <w:p>
-      <w:pPr>
-        <w:ind w:firstLine="0"/>
-        <w:rPr>
-          <w:lang w:val="uk-UA"/>
-        </w:rPr>
-      </w:pPr>
-    </w:p>
-    <w:p>
-      <w:pPr>
-        <w:ind w:firstLine="0"/>
-        <w:rPr>
-          <w:lang w:val="uk-UA"/>
-        </w:rPr>
-      </w:pPr>
-      <w:r>
-        <w:rPr>
-          <w:noProof/>
-          <w:lang w:val="uk-UA"/>
         </w:rPr>
         <w:drawing>
           <wp:inline distT="0" distB="0" distL="0" distR="0" wp14:anchorId="24754058" wp14:editId="15227F5B">
@@ -7106,19 +6954,7 @@
         <w:rPr>
           <w:lang w:val="uk-UA"/>
         </w:rPr>
-        <w:t>окремо введеного тектсу. Основні результати аналізу не є основним контентом на сторінц, н</w:t>
-      </w:r>
-      <w:r>
-        <w:rPr>
-          <w:lang w:val="uk-UA"/>
-        </w:rPr>
-        <w:t xml:space="preserve">ажаль система має не інтуітивно розроблений </w:t>
-      </w:r>
-      <w:r>
-        <w:rPr>
-          <w:lang w:val="uk-UA"/>
-        </w:rPr>
-        <w:t>дизайн.</w:t>
+        <w:t>окремо введеного тектсу. Основні результати аналізу не є основним контентом на сторінц, нажаль система має не інтуітивно розроблений дизайн.</w:t>
       </w:r>
     </w:p>
     <w:p>
@@ -7139,7 +6975,91 @@
         <w:rPr>
           <w:lang w:val="uk-UA"/>
         </w:rPr>
-        <w:t>Tweet Visualizer</w:t>
+        <w:t xml:space="preserve">Tweet Visualizer </w:t>
+      </w:r>
+      <w:r>
+        <w:rPr>
+          <w:lang w:val="uk-UA"/>
+        </w:rPr>
+        <w:t xml:space="preserve">одни </w:t>
+      </w:r>
+      <w:r>
+        <w:rPr>
+          <w:lang w:val="uk-UA"/>
+        </w:rPr>
+        <w:t>з найбільш надійних і високофункціональних безкоштовних інструменті</w:t>
+      </w:r>
+      <w:r>
+        <w:rPr>
+          <w:lang w:val="uk-UA"/>
+        </w:rPr>
+        <w:t xml:space="preserve">в для аналізу настроїв Twitter(рис. 1.3). Система дуже просто в використані і розумінні принципу </w:t>
+      </w:r>
+      <w:r>
+        <w:t>роботи</w:t>
+      </w:r>
+      <w:r>
+        <w:rPr>
+          <w:lang w:val="uk-UA"/>
+        </w:rPr>
+        <w:t>. Необхідно п</w:t>
+      </w:r>
+      <w:r>
+        <w:rPr>
+          <w:lang w:val="uk-UA"/>
+        </w:rPr>
+        <w:t xml:space="preserve">росто </w:t>
+      </w:r>
+      <w:r>
+        <w:rPr>
+          <w:lang w:val="uk-UA"/>
+        </w:rPr>
+        <w:t>ввести</w:t>
+      </w:r>
+      <w:r>
+        <w:rPr>
+          <w:lang w:val="uk-UA"/>
+        </w:rPr>
+        <w:t xml:space="preserve"> ключове слово, а програма Tweet Visualizer ав</w:t>
+      </w:r>
+      <w:r>
+        <w:rPr>
+          <w:lang w:val="uk-UA"/>
+        </w:rPr>
+        <w:t>томатично витягує останні твітти, давністю до одного тижня.</w:t>
+      </w:r>
+    </w:p>
+    <w:p>
+      <w:pPr>
+        <w:widowControl w:val="0"/>
+        <w:ind w:firstLine="709"/>
+        <w:rPr>
+          <w:lang w:val="uk-UA"/>
+        </w:rPr>
+      </w:pPr>
+      <w:r>
+        <w:rPr>
+          <w:lang w:val="uk-UA"/>
+        </w:rPr>
+        <w:t xml:space="preserve">Система аналізує повідомлення не тільки </w:t>
+      </w:r>
+      <w:r>
+        <w:rPr>
+          <w:lang w:val="uk-UA"/>
+        </w:rPr>
+        <w:t xml:space="preserve">за емоційним забарвленням, але й </w:t>
+      </w:r>
+      <w:r>
+        <w:rPr>
+          <w:lang w:val="uk-UA"/>
+        </w:rPr>
+        <w:t xml:space="preserve">за великою іншою кількістю параметрів. Після чого </w:t>
+      </w:r>
+      <w:r>
+        <w:rPr>
+          <w:lang w:val="uk-UA"/>
+        </w:rPr>
+        <w:t>можливо</w:t>
       </w:r>
       <w:r>
         <w:rPr>
@@ -7151,96 +7071,6 @@
         <w:rPr>
           <w:lang w:val="uk-UA"/>
         </w:rPr>
-        <w:t xml:space="preserve">одни </w:t>
-      </w:r>
-      <w:r>
-        <w:rPr>
-          <w:lang w:val="uk-UA"/>
-        </w:rPr>
-        <w:t>з найбільш надійних і високофункціональних безкоштовних інструменті</w:t>
-      </w:r>
-      <w:r>
-        <w:rPr>
-          <w:lang w:val="uk-UA"/>
-        </w:rPr>
-        <w:t xml:space="preserve">в для аналізу настроїв Twitter(рис. 1.3). Система дуже просто в використані і розумінні принципу </w:t>
-      </w:r>
-      <w:r>
-        <w:t>роботи</w:t>
-      </w:r>
-      <w:r>
-        <w:rPr>
-          <w:lang w:val="uk-UA"/>
-        </w:rPr>
-        <w:t>. Необхідно п</w:t>
-      </w:r>
-      <w:r>
-        <w:rPr>
-          <w:lang w:val="uk-UA"/>
-        </w:rPr>
-        <w:t xml:space="preserve">росто </w:t>
-      </w:r>
-      <w:r>
-        <w:rPr>
-          <w:lang w:val="uk-UA"/>
-        </w:rPr>
-        <w:t>ввести</w:t>
-      </w:r>
-      <w:r>
-        <w:rPr>
-          <w:lang w:val="uk-UA"/>
-        </w:rPr>
-        <w:t xml:space="preserve"> ключове слово, а програма Tweet Visualizer ав</w:t>
-      </w:r>
-      <w:r>
-        <w:rPr>
-          <w:lang w:val="uk-UA"/>
-        </w:rPr>
-        <w:t>томатично витягує останні твітти, давністю до одного тижня.</w:t>
-      </w:r>
-    </w:p>
-    <w:p>
-      <w:pPr>
-        <w:widowControl w:val="0"/>
-        <w:ind w:firstLine="709"/>
-        <w:rPr>
-          <w:lang w:val="uk-UA"/>
-        </w:rPr>
-      </w:pPr>
-      <w:r>
-        <w:rPr>
-          <w:lang w:val="uk-UA"/>
-        </w:rPr>
-        <w:t xml:space="preserve">Система аналізує повідомлення не тільки </w:t>
-      </w:r>
-      <w:r>
-        <w:rPr>
-          <w:lang w:val="uk-UA"/>
-        </w:rPr>
-        <w:t xml:space="preserve">за емоційним забарвленням, але й </w:t>
-      </w:r>
-      <w:r>
-        <w:rPr>
-          <w:lang w:val="uk-UA"/>
-        </w:rPr>
-        <w:t xml:space="preserve">за великою іншою кількістю параметрів. Після чого </w:t>
-      </w:r>
-      <w:r>
-        <w:rPr>
-          <w:lang w:val="uk-UA"/>
-        </w:rPr>
-        <w:t>можливо</w:t>
-      </w:r>
-      <w:r>
-        <w:rPr>
-          <w:lang w:val="uk-UA"/>
-        </w:rPr>
-        <w:t xml:space="preserve"> </w:t>
-      </w:r>
-      <w:r>
-        <w:rPr>
-          <w:lang w:val="uk-UA"/>
-        </w:rPr>
         <w:t xml:space="preserve">вивчити багато </w:t>
       </w:r>
       <w:r>
@@ -7248,15 +7078,7 @@
           <w:lang w:val="uk-UA"/>
         </w:rPr>
         <w:lastRenderedPageBreak/>
-        <w:t>варіантів віз</w:t>
-      </w:r>
-      <w:bookmarkStart w:id="4" w:name="_GoBack"/>
-      <w:bookmarkEnd w:id="4"/>
-      <w:r>
-        <w:rPr>
-          <w:lang w:val="uk-UA"/>
-        </w:rPr>
-        <w:t>уалізації, які пропонує інструмент для твітів.</w:t>
+        <w:t>варіантів візуалізації, які пропонує інструмент для твітів.</w:t>
       </w:r>
     </w:p>
     <w:p>
@@ -8033,7 +7855,7 @@
         </w:rPr>
         <w:br w:type="page"/>
       </w:r>
-      <w:bookmarkStart w:id="5" w:name="_Toc515565561"/>
+      <w:bookmarkStart w:id="4" w:name="_Toc515565561"/>
       <w:r>
         <w:rPr>
           <w:rStyle w:val="a4"/>
@@ -8044,7 +7866,7 @@
         <w:lastRenderedPageBreak/>
         <w:t>2 АНАЛІЗ ЕМОЦІЙНОГО ОКРАСУ ТЕКСТУ З ЕМОТІКОНАМИ</w:t>
       </w:r>
-      <w:bookmarkEnd w:id="5"/>
+      <w:bookmarkEnd w:id="4"/>
     </w:p>
     <w:p>
       <w:pPr>
@@ -8053,14 +7875,16 @@
           <w:rStyle w:val="a4"/>
           <w:rFonts w:eastAsiaTheme="majorEastAsia" w:cstheme="majorBidi"/>
           <w:szCs w:val="26"/>
-        </w:rPr>
-      </w:pPr>
-      <w:bookmarkStart w:id="6" w:name="_Toc515565562"/>
+          <w:lang w:val="uk-UA"/>
+        </w:rPr>
+      </w:pPr>
+      <w:bookmarkStart w:id="5" w:name="_Toc515565562"/>
       <w:r>
         <w:rPr>
           <w:rStyle w:val="a4"/>
           <w:rFonts w:eastAsiaTheme="majorEastAsia" w:cstheme="majorBidi"/>
           <w:szCs w:val="26"/>
+          <w:lang w:val="uk-UA"/>
         </w:rPr>
         <w:t>2.1 Інтелектуальний аналіз да</w:t>
       </w:r>
@@ -8069,10 +7893,11 @@
           <w:rStyle w:val="a4"/>
           <w:rFonts w:eastAsiaTheme="majorEastAsia" w:cstheme="majorBidi"/>
           <w:szCs w:val="26"/>
+          <w:lang w:val="uk-UA"/>
         </w:rPr>
         <w:t>них</w:t>
       </w:r>
-      <w:bookmarkEnd w:id="6"/>
+      <w:bookmarkEnd w:id="5"/>
     </w:p>
     <w:p>
       <w:pPr>
@@ -8707,7 +8532,7 @@
           <w:lang w:val="uk-UA"/>
         </w:rPr>
       </w:pPr>
-      <w:bookmarkStart w:id="7" w:name="_Toc515565563"/>
+      <w:bookmarkStart w:id="6" w:name="_Toc515565563"/>
       <w:r>
         <w:rPr>
           <w:rStyle w:val="a4"/>
@@ -8716,7 +8541,7 @@
         </w:rPr>
         <w:t>2.2 Аналіз тональності текстів</w:t>
       </w:r>
-      <w:bookmarkEnd w:id="7"/>
+      <w:bookmarkEnd w:id="6"/>
     </w:p>
     <w:p>
       <w:pPr>
@@ -9243,7 +9068,62 @@
           <w:lang w:val="uk-UA"/>
         </w:rPr>
         <w:lastRenderedPageBreak/>
-        <w:t>всередині пропозиції, засновані на граматичному і синтаксичному розборі.Крім того, іноді використовують змішаний метод (комбінацію першого і другого підходів).В даній роботі розглядається, ще</w:t>
+        <w:t>всередині пропозиції, засновані на граматичному і синтаксичному розборі.</w:t>
+      </w:r>
+      <w:r>
+        <w:rPr>
+          <w:rStyle w:val="a4"/>
+        </w:rPr>
+        <w:t xml:space="preserve"> </w:t>
+      </w:r>
+      <w:r>
+        <w:rPr>
+          <w:rStyle w:val="a4"/>
+          <w:lang w:val="uk-UA"/>
+        </w:rPr>
+        <w:t>Крім того, іноді</w:t>
+      </w:r>
+      <w:r>
+        <w:rPr>
+          <w:rStyle w:val="a4"/>
+          <w:lang w:val="uk-UA"/>
+        </w:rPr>
+        <w:t xml:space="preserve"> використовують змішаний метод, </w:t>
+      </w:r>
+      <w:r>
+        <w:rPr>
+          <w:rStyle w:val="a4"/>
+          <w:lang w:val="uk-UA"/>
+        </w:rPr>
+        <w:t>комбін</w:t>
+      </w:r>
+      <w:r>
+        <w:rPr>
+          <w:rStyle w:val="a4"/>
+          <w:lang w:val="uk-UA"/>
+        </w:rPr>
+        <w:t>ацію першого і другого підходів</w:t>
+      </w:r>
+      <w:r>
+        <w:rPr>
+          <w:rStyle w:val="a4"/>
+          <w:lang w:val="uk-UA"/>
+        </w:rPr>
+        <w:t>.</w:t>
+      </w:r>
+      <w:r>
+        <w:rPr>
+          <w:rStyle w:val="a4"/>
+          <w:lang w:val="uk-UA"/>
+        </w:rPr>
+        <w:t xml:space="preserve"> </w:t>
+      </w:r>
+      <w:r>
+        <w:rPr>
+          <w:rStyle w:val="a4"/>
+          <w:lang w:val="uk-UA"/>
+        </w:rPr>
+        <w:t>В даній роботі розглядається, ще</w:t>
       </w:r>
       <w:r>
         <w:rPr>
@@ -9257,14 +9137,14 @@
           <w:rStyle w:val="a4"/>
           <w:lang w:val="uk-UA"/>
         </w:rPr>
-        <w:t>конах,</w:t>
-      </w:r>
-      <w:r>
-        <w:rPr>
-          <w:rStyle w:val="a4"/>
-          <w:lang w:val="uk-UA"/>
-        </w:rPr>
-        <w:t xml:space="preserve"> та</w:t>
+        <w:t xml:space="preserve">конах </w:t>
+      </w:r>
+      <w:r>
+        <w:rPr>
+          <w:rStyle w:val="a4"/>
+          <w:lang w:val="uk-UA"/>
+        </w:rPr>
+        <w:t>та</w:t>
       </w:r>
       <w:r>
         <w:rPr>
@@ -9308,7 +9188,7 @@
           <w:lang w:val="uk-UA"/>
         </w:rPr>
       </w:pPr>
-      <w:bookmarkStart w:id="8" w:name="_Toc515565564"/>
+      <w:bookmarkStart w:id="7" w:name="_Toc515565564"/>
       <w:r>
         <w:rPr>
           <w:rStyle w:val="a4"/>
@@ -9317,7 +9197,7 @@
         </w:rPr>
         <w:t>2.3 Емотікони</w:t>
       </w:r>
-      <w:bookmarkEnd w:id="8"/>
+      <w:bookmarkEnd w:id="7"/>
     </w:p>
     <w:p>
       <w:pPr>
@@ -9424,6 +9304,13 @@
           <w:rStyle w:val="a4"/>
           <w:lang w:val="uk-UA"/>
         </w:rPr>
+        <w:t xml:space="preserve"> </w:t>
+      </w:r>
+      <w:r>
+        <w:rPr>
+          <w:rStyle w:val="a4"/>
+          <w:lang w:val="uk-UA"/>
+        </w:rPr>
         <w:t>Це дороговказ, необхідний мінімум, плоть і кров нашого віртуального спілкування. Ти посміхаєшся або посміхається? Веселий ти або засмучений? Щоб зрозуміти це, для нас недостатньо слів, обов'язково потрібен знак.</w:t>
       </w:r>
     </w:p>
@@ -9450,6 +9337,13 @@
           <w:lang w:val="uk-UA"/>
         </w:rPr>
         <w:t>Смайли призначені для того, щоб більш багато і різноманітно доповнювати зміст висловлювання, уточнювати його експресивно-інтонаційну забарвлення.</w:t>
+      </w:r>
+      <w:r>
+        <w:rPr>
+          <w:rStyle w:val="a4"/>
+          <w:lang w:val="uk-UA"/>
+        </w:rPr>
+        <w:t xml:space="preserve"> </w:t>
       </w:r>
       <w:r>
         <w:rPr>
@@ -9732,6 +9626,171 @@
         <w:pStyle w:val="a9"/>
         <w:widowControl w:val="0"/>
         <w:spacing w:line="360" w:lineRule="auto"/>
+        <w:ind w:firstLine="709"/>
+        <w:rPr>
+          <w:rStyle w:val="a4"/>
+          <w:lang w:val="uk-UA"/>
+        </w:rPr>
+      </w:pPr>
+      <w:r>
+        <w:rPr>
+          <w:rStyle w:val="a4"/>
+          <w:lang w:val="uk-UA"/>
+        </w:rPr>
+        <w:t>З</w:t>
+      </w:r>
+      <w:r>
+        <w:rPr>
+          <w:rStyle w:val="a4"/>
+          <w:lang w:val="uk-UA"/>
+        </w:rPr>
+        <w:t xml:space="preserve"> часом комбінації друкованих символів, інтернет додатки стали, замінювати, на привабливе зображення, що збільшило ефект візуальності. </w:t>
+      </w:r>
+      <w:r>
+        <w:rPr>
+          <w:rStyle w:val="a4"/>
+          <w:lang w:val="uk-UA"/>
+        </w:rPr>
+        <w:t>Традиційна письмова</w:t>
+      </w:r>
+      <w:r>
+        <w:rPr>
+          <w:rStyle w:val="a4"/>
+          <w:lang w:val="uk-UA"/>
+        </w:rPr>
+        <w:t xml:space="preserve"> комунікації була повільною, не</w:t>
+      </w:r>
+      <w:r>
+        <w:rPr>
+          <w:rStyle w:val="a4"/>
+          <w:lang w:val="uk-UA"/>
+        </w:rPr>
+        <w:t xml:space="preserve"> інтерактивною</w:t>
+      </w:r>
+      <w:r>
+        <w:rPr>
+          <w:rStyle w:val="a4"/>
+          <w:lang w:val="uk-UA"/>
+        </w:rPr>
+        <w:t xml:space="preserve"> і служила не стільки засобом спілкування, скільки засобом відчуження інформації від її носія, фіксації та трансляції в просторі і часі за умови неможливості передати її усно. </w:t>
+      </w:r>
+    </w:p>
+    <w:p>
+      <w:pPr>
+        <w:pStyle w:val="a9"/>
+        <w:widowControl w:val="0"/>
+        <w:spacing w:line="360" w:lineRule="auto"/>
+        <w:ind w:firstLine="709"/>
+        <w:rPr>
+          <w:rStyle w:val="a4"/>
+          <w:lang w:val="uk-UA"/>
+        </w:rPr>
+      </w:pPr>
+      <w:r>
+        <w:rPr>
+          <w:rStyle w:val="a4"/>
+          <w:lang w:val="uk-UA"/>
+        </w:rPr>
+        <w:t xml:space="preserve">Сучасні засоби комунікації висувають жорсткі вимоги до швидкості та </w:t>
+      </w:r>
+      <w:r>
+        <w:rPr>
+          <w:rStyle w:val="a4"/>
+          <w:lang w:val="uk-UA"/>
+        </w:rPr>
+        <w:lastRenderedPageBreak/>
+        <w:t>інтенсивності передачі інформації, її інтерактивності, онлайн-</w:t>
+      </w:r>
+      <w:r>
+        <w:rPr>
+          <w:rStyle w:val="a4"/>
+          <w:lang w:val="uk-UA"/>
+        </w:rPr>
+        <w:t>доступності</w:t>
+      </w:r>
+      <w:r>
+        <w:rPr>
+          <w:rStyle w:val="a4"/>
+          <w:lang w:val="uk-UA"/>
+        </w:rPr>
+        <w:t xml:space="preserve">, інтернаціональності, інформаційної </w:t>
+      </w:r>
+      <w:r>
+        <w:rPr>
+          <w:rStyle w:val="a4"/>
+          <w:lang w:val="uk-UA"/>
+        </w:rPr>
+        <w:t xml:space="preserve">щільності повідомлення </w:t>
+      </w:r>
+      <w:r>
+        <w:rPr>
+          <w:rStyle w:val="a4"/>
+          <w:lang w:val="uk-UA"/>
+        </w:rPr>
+        <w:t xml:space="preserve">(тобто співвідношення його інформативності до інформаційної ємності). У таких </w:t>
+      </w:r>
+      <w:r>
+        <w:rPr>
+          <w:rStyle w:val="a4"/>
+          <w:lang w:val="uk-UA"/>
+        </w:rPr>
+        <w:t xml:space="preserve">умовах </w:t>
+      </w:r>
+      <w:r>
+        <w:rPr>
+          <w:rStyle w:val="a4"/>
+          <w:lang w:val="uk-UA"/>
+        </w:rPr>
+        <w:t xml:space="preserve">письмова комунікація шукає </w:t>
+      </w:r>
+      <w:r>
+        <w:rPr>
+          <w:rStyle w:val="a4"/>
+          <w:lang w:val="uk-UA"/>
+        </w:rPr>
+        <w:t>засоби</w:t>
+      </w:r>
+      <w:r>
+        <w:rPr>
+          <w:rStyle w:val="a4"/>
+          <w:lang w:val="uk-UA"/>
+        </w:rPr>
+        <w:t xml:space="preserve"> дос</w:t>
+      </w:r>
+      <w:r>
+        <w:rPr>
+          <w:rStyle w:val="a4"/>
+          <w:lang w:val="uk-UA"/>
+        </w:rPr>
+        <w:t>ить ємні і прості для швидкої, економної</w:t>
+      </w:r>
+      <w:r>
+        <w:rPr>
+          <w:rStyle w:val="a4"/>
+          <w:lang w:val="uk-UA"/>
+        </w:rPr>
+        <w:t xml:space="preserve"> і універсальної  передачі соціальних </w:t>
+      </w:r>
+      <w:r>
+        <w:rPr>
+          <w:rStyle w:val="a4"/>
+          <w:lang w:val="uk-UA"/>
+        </w:rPr>
+        <w:t>сенсів</w:t>
+      </w:r>
+      <w:r>
+        <w:rPr>
+          <w:rStyle w:val="a4"/>
+          <w:lang w:val="uk-UA"/>
+        </w:rPr>
+        <w:t>.</w:t>
+      </w:r>
+    </w:p>
+    <w:p>
+      <w:pPr>
+        <w:pStyle w:val="a9"/>
+        <w:widowControl w:val="0"/>
+        <w:spacing w:line="360" w:lineRule="auto"/>
         <w:ind w:firstLine="0"/>
         <w:rPr>
           <w:rStyle w:val="a4"/>
@@ -9756,7 +9815,7 @@
           <w:noProof/>
         </w:rPr>
         <w:drawing>
-          <wp:inline distT="0" distB="0" distL="0" distR="0">
+          <wp:inline distT="0" distB="0" distL="0" distR="0" wp14:anchorId="4BD1E164" wp14:editId="4DC094D1">
             <wp:extent cx="2689683" cy="1508472"/>
             <wp:effectExtent l="0" t="0" r="0" b="0"/>
             <wp:docPr id="1" name="Рисунок 1" descr="ÐÐ°ÑÑÐ¸Ð½ÐºÐ¸ Ð¿Ð¾ Ð·Ð°Ð¿ÑÐ¾ÑÑ ÑÐ¼Ð¾ÑÐ¸ÐºÐ¾Ð½Ñ"/>
@@ -9823,7 +9882,6 @@
           <w:rStyle w:val="a4"/>
           <w:lang w:val="uk-UA"/>
         </w:rPr>
-        <w:lastRenderedPageBreak/>
         <w:t xml:space="preserve">Рисунок2.1 </w:t>
       </w:r>
       <w:r>
@@ -9839,14 +9897,7 @@
           <w:rStyle w:val="a4"/>
           <w:lang w:val="uk-UA"/>
         </w:rPr>
-        <w:t>П</w:t>
-      </w:r>
-      <w:r>
-        <w:rPr>
-          <w:rStyle w:val="a4"/>
-          <w:lang w:val="uk-UA"/>
-        </w:rPr>
-        <w:t>риклад</w:t>
+        <w:t>Приклад</w:t>
       </w:r>
       <w:r>
         <w:rPr>
@@ -9888,132 +9939,6 @@
           <w:lang w:val="uk-UA"/>
         </w:rPr>
       </w:pPr>
-      <w:r>
-        <w:rPr>
-          <w:rStyle w:val="a4"/>
-          <w:lang w:val="uk-UA"/>
-        </w:rPr>
-        <w:t>З</w:t>
-      </w:r>
-      <w:r>
-        <w:rPr>
-          <w:rStyle w:val="a4"/>
-          <w:lang w:val="uk-UA"/>
-        </w:rPr>
-        <w:t xml:space="preserve"> часом комбінації друкованих символів, інтернет додатки стали, замінювати, на привабливе зображення, що збільшило ефект візуальності. </w:t>
-      </w:r>
-      <w:r>
-        <w:rPr>
-          <w:rStyle w:val="a4"/>
-          <w:lang w:val="uk-UA"/>
-        </w:rPr>
-        <w:t>Традиційна письмова</w:t>
-      </w:r>
-      <w:r>
-        <w:rPr>
-          <w:rStyle w:val="a4"/>
-          <w:lang w:val="uk-UA"/>
-        </w:rPr>
-        <w:t xml:space="preserve"> комунікації була повільною, не</w:t>
-      </w:r>
-      <w:r>
-        <w:rPr>
-          <w:rStyle w:val="a4"/>
-          <w:lang w:val="uk-UA"/>
-        </w:rPr>
-        <w:t xml:space="preserve"> інтерактивною</w:t>
-      </w:r>
-      <w:r>
-        <w:rPr>
-          <w:rStyle w:val="a4"/>
-          <w:lang w:val="uk-UA"/>
-        </w:rPr>
-        <w:t xml:space="preserve"> і служила не стільки засобом спілкування, скільки засобом відчуження інформації від її носія, фіксації та трансляції в просторі і часі за умови неможливості передати її усно. Сучасні засоби комунікації висувають жорсткі вимоги до швидкості та інтенсивності передачі інформації, її інтерактивності, онлайн-</w:t>
-      </w:r>
-      <w:r>
-        <w:rPr>
-          <w:rStyle w:val="a4"/>
-          <w:lang w:val="uk-UA"/>
-        </w:rPr>
-        <w:t>доступності</w:t>
-      </w:r>
-      <w:r>
-        <w:rPr>
-          <w:rStyle w:val="a4"/>
-          <w:lang w:val="uk-UA"/>
-        </w:rPr>
-        <w:t xml:space="preserve">, інтернаціональності, інформаційної </w:t>
-      </w:r>
-      <w:r>
-        <w:rPr>
-          <w:rStyle w:val="a4"/>
-          <w:lang w:val="uk-UA"/>
-        </w:rPr>
-        <w:t xml:space="preserve">щільності повідомлення </w:t>
-      </w:r>
-      <w:r>
-        <w:rPr>
-          <w:rStyle w:val="a4"/>
-          <w:lang w:val="uk-UA"/>
-        </w:rPr>
-        <w:t xml:space="preserve">(тобто співвідношення його інформативності до інформаційної ємності). У таких </w:t>
-      </w:r>
-      <w:r>
-        <w:rPr>
-          <w:rStyle w:val="a4"/>
-          <w:lang w:val="uk-UA"/>
-        </w:rPr>
-        <w:t xml:space="preserve">умовах </w:t>
-      </w:r>
-      <w:r>
-        <w:rPr>
-          <w:rStyle w:val="a4"/>
-          <w:lang w:val="uk-UA"/>
-        </w:rPr>
-        <w:t xml:space="preserve">письмова комунікація шукає </w:t>
-      </w:r>
-      <w:r>
-        <w:rPr>
-          <w:rStyle w:val="a4"/>
-          <w:lang w:val="uk-UA"/>
-        </w:rPr>
-        <w:t>засоби</w:t>
-      </w:r>
-      <w:r>
-        <w:rPr>
-          <w:rStyle w:val="a4"/>
-          <w:lang w:val="uk-UA"/>
-        </w:rPr>
-        <w:t xml:space="preserve"> дос</w:t>
-      </w:r>
-      <w:r>
-        <w:rPr>
-          <w:rStyle w:val="a4"/>
-          <w:lang w:val="uk-UA"/>
-        </w:rPr>
-        <w:t>ить ємні і прості для швидкої, економної</w:t>
-      </w:r>
-      <w:r>
-        <w:rPr>
-          <w:rStyle w:val="a4"/>
-          <w:lang w:val="uk-UA"/>
-        </w:rPr>
-        <w:t xml:space="preserve"> і універсальної  передачі соціальних </w:t>
-      </w:r>
-      <w:r>
-        <w:rPr>
-          <w:rStyle w:val="a4"/>
-          <w:lang w:val="uk-UA"/>
-        </w:rPr>
-        <w:t>сенсів</w:t>
-      </w:r>
-      <w:r>
-        <w:rPr>
-          <w:rStyle w:val="a4"/>
-          <w:lang w:val="uk-UA"/>
-        </w:rPr>
-        <w:t>.</w:t>
-      </w:r>
     </w:p>
     <w:p>
       <w:pPr>
@@ -10077,7 +10002,7 @@
           <w:lang w:val="uk-UA"/>
         </w:rPr>
       </w:pPr>
-      <w:bookmarkStart w:id="9" w:name="_Toc515565565"/>
+      <w:bookmarkStart w:id="8" w:name="_Toc515565565"/>
       <w:r>
         <w:rPr>
           <w:rStyle w:val="a4"/>
@@ -10086,7 +10011,7 @@
         </w:rPr>
         <w:t>2.4 Методи дослідження</w:t>
       </w:r>
-      <w:bookmarkEnd w:id="9"/>
+      <w:bookmarkEnd w:id="8"/>
     </w:p>
     <w:p>
       <w:pPr>
@@ -10280,6 +10205,7 @@
           <w:rStyle w:val="a4"/>
           <w:lang w:val="uk-UA"/>
         </w:rPr>
+        <w:lastRenderedPageBreak/>
         <w:t>В</w:t>
       </w:r>
       <w:r>
@@ -10313,15 +10239,7 @@
           <w:rStyle w:val="a4"/>
           <w:lang w:val="uk-UA"/>
         </w:rPr>
-        <w:t xml:space="preserve">У першому випадку генеруються правила, на основі яких буде визначатися </w:t>
-      </w:r>
-      <w:r>
-        <w:rPr>
-          <w:rStyle w:val="a4"/>
-          <w:lang w:val="uk-UA"/>
-        </w:rPr>
-        <w:lastRenderedPageBreak/>
-        <w:t xml:space="preserve">тональність тексту. Для цього текст розбивається на слова або послідовності слів. Потім отримані дані використовуються для виділення шаблонів які часто використовуються, яким присвоюється позитивна чи негативна оцінка. Наприклад, для речення “я люблю спорт”, правило буде мати наступну </w:t>
+        <w:t xml:space="preserve">У першому випадку генеруються правила, на основі яких буде визначатися тональність тексту. Для цього текст розбивається на слова або послідовності слів. Потім отримані дані використовуються для виділення шаблонів які часто використовуються, яким присвоюється позитивна чи негативна оцінка. Наприклад, для речення “я люблю спорт”, правило буде мати наступну </w:t>
       </w:r>
       <w:r>
         <w:rPr>
@@ -11322,7 +11240,14 @@
         <w:rPr>
           <w:lang w:val="uk-UA"/>
         </w:rPr>
-        <w:t>представляє з себе список слів і пропозиції, для яких відома оцінка вираженої в них тональності.</w:t>
+        <w:t xml:space="preserve">представляє з себе список слів і пропозиції, для яких відома оцінка </w:t>
+      </w:r>
+      <w:r>
+        <w:rPr>
+          <w:lang w:val="uk-UA"/>
+        </w:rPr>
+        <w:lastRenderedPageBreak/>
+        <w:t>вираженої в них тональності.</w:t>
       </w:r>
       <w:r>
         <w:rPr>
@@ -11353,7 +11278,6 @@
           <w:rStyle w:val="a4"/>
           <w:lang w:val="uk-UA"/>
         </w:rPr>
-        <w:lastRenderedPageBreak/>
         <w:t>Підхід машинного навчання без учителя заснований на ідеї, що найбільшу вагу в тексті мають терміни, які найчастіше зустрічаються в цьому тексті, і в той же час присутні в невеликій кількості текстів всієї колекції. Виділивши ці терміни і визначивши їх тональність, можна зробити висновок про тональності всього тексту цілком. Машинне навчання без вчителя є, напевно, найбільш цікавим і в той же час найменш точний метод аналізу тональності. Одним із способів застосування цього методу може бути автоматична кластеризація документів.</w:t>
       </w:r>
     </w:p>
@@ -11552,7 +11476,15 @@
           <w:rStyle w:val="a4"/>
           <w:lang w:val="uk-UA"/>
         </w:rPr>
-        <w:t xml:space="preserve">визначити уявлення вхідних ознак навченою функції. точність навченою функції строго залежить від того, як представлені вхідні об'єкти. Як правило, вхідний об'єкт перетвориться в вектор ознак, який містить ряд особливостей, що описують цей об'єкт. Кількість ознак не повинно бути занадто великим, але повинно містити достатньо інформації, щоб точно передбачити відповідь; </w:t>
+        <w:t xml:space="preserve">визначити уявлення вхідних ознак навченою функції. точність навченою функції строго залежить від того, як представлені вхідні об'єкти. Як правило, вхідний об'єкт перетвориться в вектор ознак, який містить ряд особливостей, що описують цей об'єкт. Кількість ознак не повинно бути занадто великим, але повинно містити достатньо інформації, щоб точно передбачити </w:t>
+      </w:r>
+      <w:r>
+        <w:rPr>
+          <w:rStyle w:val="a4"/>
+          <w:lang w:val="uk-UA"/>
+        </w:rPr>
+        <w:lastRenderedPageBreak/>
+        <w:t xml:space="preserve">відповідь; </w:t>
       </w:r>
     </w:p>
     <w:p>
@@ -11582,15 +11514,7 @@
           <w:rStyle w:val="a4"/>
           <w:lang w:val="uk-UA"/>
         </w:rPr>
-        <w:t xml:space="preserve">ідповідний алгоритму </w:t>
-      </w:r>
-      <w:r>
-        <w:rPr>
-          <w:rStyle w:val="a4"/>
-          <w:lang w:val="uk-UA"/>
-        </w:rPr>
-        <w:lastRenderedPageBreak/>
-        <w:t xml:space="preserve">навчання; </w:t>
+        <w:t xml:space="preserve">ідповідний алгоритму навчання; </w:t>
       </w:r>
     </w:p>
     <w:p>
@@ -11768,7 +11692,7 @@
           <w:lang w:val="uk-UA"/>
         </w:rPr>
       </w:pPr>
-      <w:bookmarkStart w:id="10" w:name="_Toc515565566"/>
+      <w:bookmarkStart w:id="9" w:name="_Toc515565566"/>
       <w:r>
         <w:rPr>
           <w:rStyle w:val="a4"/>
@@ -11778,7 +11702,7 @@
         </w:rPr>
         <w:t>2.4.1 Метод на основі емотиконів</w:t>
       </w:r>
-      <w:bookmarkEnd w:id="10"/>
+      <w:bookmarkEnd w:id="9"/>
     </w:p>
     <w:p>
       <w:pPr>
@@ -11849,15 +11773,8 @@
           <w:rStyle w:val="a4"/>
           <w:lang w:val="uk-UA"/>
         </w:rPr>
-        <w:t xml:space="preserve">Зазвичай це символи двокрапки та дужки, в окремих випадках, може залишатися лише дужка. Також, деякі сервіси надають можливість </w:t>
-      </w:r>
-      <w:r>
-        <w:rPr>
-          <w:rStyle w:val="a4"/>
-          <w:lang w:val="uk-UA"/>
-        </w:rPr>
         <w:lastRenderedPageBreak/>
-        <w:t>використовувати текстове відображення сенсу емотікона.</w:t>
+        <w:t>Зазвичай це символи двокрапки та дужки, в окремих випадках, може залишатися лише дужка. Також, деякі сервіси надають можливість використовувати текстове відображення сенсу емотікона.</w:t>
       </w:r>
     </w:p>
     <w:p>
@@ -12119,7 +12036,14 @@
         <w:rPr>
           <w:lang w:val="uk-UA"/>
         </w:rPr>
-        <w:t>кони, програма переходить на наступний етап.</w:t>
+        <w:t xml:space="preserve">кони, програма </w:t>
+      </w:r>
+      <w:r>
+        <w:rPr>
+          <w:lang w:val="uk-UA"/>
+        </w:rPr>
+        <w:lastRenderedPageBreak/>
+        <w:t>переходить на наступний етап.</w:t>
       </w:r>
     </w:p>
     <w:p>
@@ -12171,14 +12095,7 @@
         <w:rPr>
           <w:lang w:val="uk-UA"/>
         </w:rPr>
-        <w:t xml:space="preserve"> </w:t>
-      </w:r>
-      <w:r>
-        <w:rPr>
-          <w:lang w:val="uk-UA"/>
-        </w:rPr>
-        <w:lastRenderedPageBreak/>
-        <w:t xml:space="preserve">негативно забарвлених емотиконів, та вирахувати з одного значення інше, </w:t>
+        <w:t xml:space="preserve"> негативно забарвлених емотиконів, та вирахувати з одного значення інше, </w:t>
       </w:r>
       <w:r>
         <w:rPr>
@@ -12337,7 +12254,7 @@
           <w:lang w:val="uk-UA"/>
         </w:rPr>
       </w:pPr>
-      <w:bookmarkStart w:id="11" w:name="_Toc515565567"/>
+      <w:bookmarkStart w:id="10" w:name="_Toc515565567"/>
       <w:r>
         <w:rPr>
           <w:rStyle w:val="a4"/>
@@ -12356,7 +12273,7 @@
         </w:rPr>
         <w:t>а</w:t>
       </w:r>
-      <w:bookmarkEnd w:id="11"/>
+      <w:bookmarkEnd w:id="10"/>
     </w:p>
     <w:p>
       <w:pPr>
@@ -12429,14 +12346,14 @@
         <w:rPr>
           <w:lang w:val="uk-UA"/>
         </w:rPr>
-        <w:t xml:space="preserve">Такі словники, як правило, представляють собою списки слів, які допомагають визначити ставлення автора до деякого об'єкту. Словники оціночної лексики можуть бути створені вручну або автоматично, деякі з них опубліковані і </w:t>
+        <w:t xml:space="preserve">Такі словники, як правило, представляють собою списки слів, які </w:t>
       </w:r>
       <w:r>
         <w:rPr>
           <w:lang w:val="uk-UA"/>
         </w:rPr>
         <w:lastRenderedPageBreak/>
-        <w:t xml:space="preserve">можуть використовуватися для проведення досліджень і вирішення практичних завдань. </w:t>
+        <w:t xml:space="preserve">допомагають визначити ставлення автора до деякого об'єкту. Словники оціночної лексики можуть бути створені вручну або автоматично, деякі з них опубліковані і можуть використовуватися для проведення досліджень і вирішення практичних завдань. </w:t>
       </w:r>
     </w:p>
     <w:p>
@@ -12534,7 +12451,6 @@
       </w:r>
       <w:r>
         <w:rPr>
-          <w:highlight w:val="yellow"/>
           <w:lang w:val="uk-UA"/>
         </w:rPr>
         <w:t>«великий»</w:t>
@@ -12581,7 +12497,7 @@
           <w:lang w:val="uk-UA"/>
         </w:rPr>
       </w:pPr>
-      <w:bookmarkStart w:id="12" w:name="_Toc515565568"/>
+      <w:bookmarkStart w:id="11" w:name="_Toc515565568"/>
       <w:r>
         <w:rPr>
           <w:rStyle w:val="a4"/>
@@ -12591,7 +12507,7 @@
         </w:rPr>
         <w:t>2.4.3 Наївний Баєсівський метод</w:t>
       </w:r>
-      <w:bookmarkEnd w:id="12"/>
+      <w:bookmarkEnd w:id="11"/>
     </w:p>
     <w:p>
       <w:pPr>
@@ -12630,7 +12546,15 @@
           <w:rStyle w:val="a4"/>
           <w:lang w:val="uk-UA"/>
         </w:rPr>
-        <w:t>Мета наївного Баєсівського методу полягає в тому щоб зрозуміти до якого класу належить документ, тому нам потрібна не сама ймовірність, а найбільш ймовірний клас.</w:t>
+        <w:t xml:space="preserve">Мета наївного Баєсівського методу полягає в тому щоб зрозуміти до якого </w:t>
+      </w:r>
+      <w:r>
+        <w:rPr>
+          <w:rStyle w:val="a4"/>
+          <w:lang w:val="uk-UA"/>
+        </w:rPr>
+        <w:lastRenderedPageBreak/>
+        <w:t>класу належить документ, тому нам потрібна не сама ймовірність, а найбільш ймовірний клас.</w:t>
       </w:r>
     </w:p>
     <w:p>
@@ -12648,7 +12572,6 @@
           <w:rStyle w:val="a4"/>
           <w:lang w:val="uk-UA"/>
         </w:rPr>
-        <w:lastRenderedPageBreak/>
         <w:t>Байєсівський підхід до класифікації заснований на теоремі, яка стверджує, що якщо щільності розподілу кожного з класів відомі, то шуканий алгоритм можна виписати в явному аналітичному вигляді.На практиці щільності розподілу класів, як правило, не відомі. Їх доводиться оцінювати (відновлювати) за навчал</w:t>
       </w:r>
       <w:r>
@@ -12719,6 +12642,42 @@
           <w:lang w:val="uk-UA"/>
         </w:rPr>
         <w:t>).</w:t>
+      </w:r>
+      <w:r>
+        <w:rPr>
+          <w:lang w:val="uk-UA"/>
+        </w:rPr>
+        <w:t xml:space="preserve"> я</w:t>
+      </w:r>
+      <w:r>
+        <w:t xml:space="preserve">ка </w:t>
+      </w:r>
+      <w:r>
+        <w:rPr>
+          <w:lang w:val="uk-UA"/>
+        </w:rPr>
+        <w:t>описує</w:t>
+      </w:r>
+      <w:r>
+        <w:t> </w:t>
+      </w:r>
+      <w:r>
+        <w:rPr>
+          <w:lang w:val="uk-UA"/>
+        </w:rPr>
+        <w:t>ймовірність</w:t>
+      </w:r>
+      <w:r>
+        <w:t> </w:t>
+      </w:r>
+      <w:r>
+        <w:rPr>
+          <w:lang w:val="uk-UA"/>
+        </w:rPr>
+        <w:t>події, спираючись на обставини, що могли би бути пов'язані з цією подією</w:t>
+      </w:r>
+      <w:r>
+        <w:t>.</w:t>
       </w:r>
     </w:p>
     <w:p>
@@ -13213,7 +13172,14 @@
         <w:rPr>
           <w:lang w:val="uk-UA"/>
         </w:rPr>
-        <w:t>Теорема Ба</w:t>
+        <w:t xml:space="preserve">Теорема </w:t>
+      </w:r>
+      <w:r>
+        <w:rPr>
+          <w:lang w:val="uk-UA"/>
+        </w:rPr>
+        <w:lastRenderedPageBreak/>
+        <w:t>Ба</w:t>
       </w:r>
       <w:r>
         <w:rPr>
@@ -13235,7 +13201,6 @@
         <w:rPr>
           <w:lang w:val="uk-UA"/>
         </w:rPr>
-        <w:lastRenderedPageBreak/>
         <w:t>Для реалізації Ба</w:t>
       </w:r>
       <w:r>
@@ -13759,11 +13724,14 @@
     </w:p>
     <w:p>
       <w:pPr>
-        <w:pStyle w:val="a9"/>
-        <w:widowControl w:val="0"/>
-        <w:spacing w:line="360" w:lineRule="auto"/>
-        <w:rPr>
-          <w:lang w:val="uk-UA"/>
+        <w:widowControl w:val="0"/>
+        <w:ind w:right="-1"/>
+        <w:mirrorIndents/>
+        <w:rPr>
+          <w:sz w:val="24"/>
+          <w:szCs w:val="24"/>
+          <w:highlight w:val="yellow"/>
+          <w:lang w:val="en-US"/>
         </w:rPr>
       </w:pPr>
       <w:r>
@@ -13802,16 +13770,18 @@
         </w:rPr>
         <w:t>вигляд як формула 2.3</w:t>
       </w:r>
-    </w:p>
-    <w:p>
-      <w:pPr>
-        <w:pStyle w:val="a9"/>
-        <w:widowControl w:val="0"/>
-        <w:spacing w:line="360" w:lineRule="auto"/>
-        <w:rPr>
-          <w:lang w:val="uk-UA"/>
-        </w:rPr>
-      </w:pPr>
+      <w:r>
+        <w:rPr>
+          <w:lang w:val="uk-UA"/>
+        </w:rPr>
+        <w:t xml:space="preserve">. </w:t>
+      </w:r>
+      <w:r>
+        <w:rPr>
+          <w:lang w:val="uk-UA"/>
+        </w:rPr>
+        <w:t>Існує невелика проблема, пов'язана з цією формулою. Якщо в тестовому наборі зустрінеться слово, яке не зустрічається в наборі навчальних документів, то ймовірність цього слова для будь-якого з класів буде дорівнює нулю.</w:t>
+      </w:r>
     </w:p>
     <w:tbl>
       <w:tblPr>
@@ -14177,32 +14147,6 @@
     </w:p>
     <w:p>
       <w:pPr>
-        <w:widowControl w:val="0"/>
-        <w:ind w:right="-1"/>
-        <w:mirrorIndents/>
-        <w:rPr>
-          <w:sz w:val="24"/>
-          <w:szCs w:val="24"/>
-          <w:highlight w:val="yellow"/>
-          <w:lang w:val="uk-UA"/>
-        </w:rPr>
-      </w:pPr>
-      <w:r>
-        <w:rPr>
-          <w:lang w:val="uk-UA"/>
-        </w:rPr>
-        <w:t xml:space="preserve">Існує невелика проблема, пов'язана з цією формулою. Якщо в тестовому наборі зустрінеться слово, яке не зустрічається в наборі </w:t>
-      </w:r>
-      <w:r>
-        <w:rPr>
-          <w:lang w:val="uk-UA"/>
-        </w:rPr>
-        <w:lastRenderedPageBreak/>
-        <w:t>навчальних документів, то ймовірність цього слова для будь-якого з класів буде дорівнює нулю.</w:t>
-      </w:r>
-    </w:p>
-    <w:p>
-      <w:pPr>
         <w:pStyle w:val="a9"/>
         <w:widowControl w:val="0"/>
         <w:spacing w:line="360" w:lineRule="auto"/>
@@ -14268,7 +14212,7 @@
           <w:lang w:val="uk-UA"/>
         </w:rPr>
       </w:pPr>
-      <w:bookmarkStart w:id="13" w:name="_Toc515565569"/>
+      <w:bookmarkStart w:id="12" w:name="_Toc515565569"/>
       <w:r>
         <w:rPr>
           <w:rStyle w:val="a4"/>
@@ -14287,7 +14231,7 @@
         </w:rPr>
         <w:t>Метод опорних векторів</w:t>
       </w:r>
-      <w:bookmarkEnd w:id="13"/>
+      <w:bookmarkEnd w:id="12"/>
     </w:p>
     <w:p>
       <w:pPr>
@@ -14370,14 +14314,14 @@
         <w:rPr>
           <w:lang w:val="uk-UA"/>
         </w:rPr>
-        <w:t xml:space="preserve">Якщо класів всього два, спам - не спам, червоне - чорне, то завдання називається бінарної класифікації. Якщо класів кілька - многоклассовая класифікація. Також можуть бути зразки кожного класу - об'єкти, про які заздалегідь відомо до якого класу вони належать. Такі завдання називають </w:t>
+        <w:t xml:space="preserve">Якщо класів всього два, спам - не спам, червоне - чорне, то завдання називається бінарної класифікації. Якщо класів кілька - многоклассовая класифікація. Також можуть бути зразки кожного класу - об'єкти, про які </w:t>
       </w:r>
       <w:r>
         <w:rPr>
           <w:lang w:val="uk-UA"/>
         </w:rPr>
         <w:lastRenderedPageBreak/>
-        <w:t xml:space="preserve">навчанням з учителем, а відомі дані називаються навчальною вибіркою. Якщо класи спочатку не задані, то перед нами завдання кластеризації.Даний метод вимагає навчання. Щоб показати SVM, що таке класи, використовується набір даних - тільки після цього він виявляється здатний класифікувати нові дані.Даний метод спочатку відноситься до бінарним класифікаторів, хоча існують способи змусити його працювати і для завдань мульти класифікації. </w:t>
+        <w:t xml:space="preserve">заздалегідь відомо до якого класу вони належать. Такі завдання називають навчанням з учителем, а відомі дані називаються навчальною вибіркою. Якщо класи спочатку не задані, то перед нами завдання кластеризації.Даний метод вимагає навчання. Щоб показати SVM, що таке класи, використовується набір даних - тільки після цього він виявляється здатний класифікувати нові дані.Даний метод спочатку відноситься до бінарним класифікаторів, хоча існують способи змусити його працювати і для завдань мульти класифікації. </w:t>
       </w:r>
     </w:p>
     <w:p>
@@ -14583,14 +14527,14 @@
         <w:rPr>
           <w:lang w:val="uk-UA"/>
         </w:rPr>
-        <w:t xml:space="preserve">, хоча і роблять це з однаковим результатом, вони матимуть велике значення при </w:t>
+        <w:t xml:space="preserve">, </w:t>
       </w:r>
       <w:r>
         <w:rPr>
           <w:lang w:val="uk-UA"/>
         </w:rPr>
         <w:lastRenderedPageBreak/>
-        <w:t>розподілі вже нових даних</w:t>
+        <w:t>хоча і роблять це з однаковим результатом, вони матимуть велике значення при розподілі вже нових даних</w:t>
       </w:r>
       <w:r>
         <w:rPr>
@@ -14821,7 +14765,7 @@
           <w:lang w:val="uk-UA"/>
         </w:rPr>
       </w:pPr>
-      <w:bookmarkStart w:id="14" w:name="_Toc515565570"/>
+      <w:bookmarkStart w:id="13" w:name="_Toc515565570"/>
       <w:r>
         <w:rPr>
           <w:rStyle w:val="a4"/>
@@ -14831,7 +14775,7 @@
         <w:lastRenderedPageBreak/>
         <w:t>3 ПРОГРАМНА РЕАЛІЗАЦІЯ</w:t>
       </w:r>
-      <w:bookmarkEnd w:id="14"/>
+      <w:bookmarkEnd w:id="13"/>
     </w:p>
     <w:p>
       <w:pPr>
@@ -14845,7 +14789,7 @@
           <w:lang w:val="uk-UA"/>
         </w:rPr>
       </w:pPr>
-      <w:bookmarkStart w:id="15" w:name="_Toc515565571"/>
+      <w:bookmarkStart w:id="14" w:name="_Toc515565571"/>
       <w:r>
         <w:rPr>
           <w:rStyle w:val="a4"/>
@@ -14871,7 +14815,7 @@
         </w:rPr>
         <w:t>ДОПИСАТИ</w:t>
       </w:r>
-      <w:bookmarkEnd w:id="15"/>
+      <w:bookmarkEnd w:id="14"/>
     </w:p>
     <w:p>
       <w:pPr>
@@ -15001,7 +14945,7 @@
           <w:lang w:val="uk-UA"/>
         </w:rPr>
       </w:pPr>
-      <w:bookmarkStart w:id="16" w:name="_Toc515565572"/>
+      <w:bookmarkStart w:id="15" w:name="_Toc515565572"/>
       <w:r>
         <w:rPr>
           <w:rStyle w:val="a4"/>
@@ -15010,7 +14954,7 @@
         </w:rPr>
         <w:t>3.2 Архітектура програмної та структура даних</w:t>
       </w:r>
-      <w:bookmarkEnd w:id="16"/>
+      <w:bookmarkEnd w:id="15"/>
     </w:p>
     <w:p>
       <w:pPr>
@@ -19119,7 +19063,7 @@
           <w:lang w:val="uk-UA"/>
         </w:rPr>
       </w:pPr>
-      <w:bookmarkStart w:id="17" w:name="_Toc515565573"/>
+      <w:bookmarkStart w:id="16" w:name="_Toc515565573"/>
       <w:r>
         <w:rPr>
           <w:rStyle w:val="a4"/>
@@ -19128,7 +19072,7 @@
         </w:rPr>
         <w:t>3.3 Опис програмної системи</w:t>
       </w:r>
-      <w:bookmarkEnd w:id="17"/>
+      <w:bookmarkEnd w:id="16"/>
     </w:p>
     <w:p>
       <w:pPr>
@@ -19190,10 +19134,10 @@
           <w:noProof/>
         </w:rPr>
         <w:drawing>
-          <wp:inline distT="0" distB="0" distL="0" distR="0">
-            <wp:extent cx="5581290" cy="2518913"/>
+          <wp:inline distT="0" distB="0" distL="0" distR="0" wp14:anchorId="5B878F07" wp14:editId="65E7F1C6">
+            <wp:extent cx="6195060" cy="2911759"/>
             <wp:effectExtent l="0" t="0" r="0" b="0"/>
-            <wp:docPr id="14" name="Рисунок 14"/>
+            <wp:docPr id="24" name="Рисунок 24"/>
             <wp:cNvGraphicFramePr>
               <a:graphicFrameLocks xmlns:a="http://schemas.openxmlformats.org/drawingml/2006/main" noChangeAspect="1"/>
             </wp:cNvGraphicFramePr>
@@ -19204,27 +19148,20 @@
                     <pic:cNvPr id="1" name=""/>
                     <pic:cNvPicPr/>
                   </pic:nvPicPr>
-                  <pic:blipFill rotWithShape="1">
+                  <pic:blipFill>
                     <a:blip r:embed="rId22"/>
-                    <a:srcRect l="6299" t="13361" r="5095" b="11599"/>
-                    <a:stretch/>
+                    <a:stretch>
+                      <a:fillRect/>
+                    </a:stretch>
                   </pic:blipFill>
-                  <pic:spPr bwMode="auto">
+                  <pic:spPr>
                     <a:xfrm>
                       <a:off x="0" y="0"/>
-                      <a:ext cx="5582004" cy="2519235"/>
+                      <a:ext cx="6198343" cy="2913302"/>
                     </a:xfrm>
                     <a:prstGeom prst="rect">
                       <a:avLst/>
                     </a:prstGeom>
-                    <a:ln>
-                      <a:noFill/>
-                    </a:ln>
-                    <a:extLst>
-                      <a:ext uri="{53640926-AAD7-44D8-BBD7-CCE9431645EC}">
-                        <a14:shadowObscured xmlns:a14="http://schemas.microsoft.com/office/drawing/2010/main"/>
-                      </a:ext>
-                    </a:extLst>
                   </pic:spPr>
                 </pic:pic>
               </a:graphicData>
@@ -19283,7 +19220,15 @@
           <w:rStyle w:val="a4"/>
           <w:lang w:val="uk-UA"/>
         </w:rPr>
-        <w:t xml:space="preserve"> Серед них метод опорних векторів, метод наївного Баєса, метод</w:t>
+        <w:t xml:space="preserve"> Серед них метод опорних векторів, метод </w:t>
+      </w:r>
+      <w:r>
+        <w:rPr>
+          <w:rStyle w:val="a4"/>
+          <w:lang w:val="uk-UA"/>
+        </w:rPr>
+        <w:lastRenderedPageBreak/>
+        <w:t>наївного Баєса, метод</w:t>
       </w:r>
       <w:r>
         <w:rPr>
@@ -19304,7 +19249,6 @@
           <w:rStyle w:val="a4"/>
           <w:lang w:val="uk-UA"/>
         </w:rPr>
-        <w:lastRenderedPageBreak/>
         <w:t>підключити або</w:t>
       </w:r>
       <w:r>
@@ -19526,10 +19470,10 @@
           <w:noProof/>
         </w:rPr>
         <w:drawing>
-          <wp:inline distT="0" distB="0" distL="0" distR="0">
-            <wp:extent cx="2087593" cy="2716981"/>
+          <wp:inline distT="0" distB="0" distL="0" distR="0" wp14:anchorId="6F5D3301" wp14:editId="3AB3D92B">
+            <wp:extent cx="4451207" cy="2919913"/>
             <wp:effectExtent l="0" t="0" r="0" b="0"/>
-            <wp:docPr id="16" name="Рисунок 16"/>
+            <wp:docPr id="23" name="Рисунок 23"/>
             <wp:cNvGraphicFramePr>
               <a:graphicFrameLocks xmlns:a="http://schemas.openxmlformats.org/drawingml/2006/main" noChangeAspect="1"/>
             </wp:cNvGraphicFramePr>
@@ -19540,27 +19484,20 @@
                     <pic:cNvPr id="1" name=""/>
                     <pic:cNvPicPr/>
                   </pic:nvPicPr>
-                  <pic:blipFill rotWithShape="1">
+                  <pic:blipFill>
                     <a:blip r:embed="rId23"/>
-                    <a:srcRect l="5614" t="14903" r="61238" b="4143"/>
-                    <a:stretch/>
+                    <a:stretch>
+                      <a:fillRect/>
+                    </a:stretch>
                   </pic:blipFill>
-                  <pic:spPr bwMode="auto">
+                  <pic:spPr>
                     <a:xfrm>
                       <a:off x="0" y="0"/>
-                      <a:ext cx="2088238" cy="2717821"/>
+                      <a:ext cx="4456543" cy="2923413"/>
                     </a:xfrm>
                     <a:prstGeom prst="rect">
                       <a:avLst/>
                     </a:prstGeom>
-                    <a:ln>
-                      <a:noFill/>
-                    </a:ln>
-                    <a:extLst>
-                      <a:ext uri="{53640926-AAD7-44D8-BBD7-CCE9431645EC}">
-                        <a14:shadowObscured xmlns:a14="http://schemas.microsoft.com/office/drawing/2010/main"/>
-                      </a:ext>
-                    </a:extLst>
                   </pic:spPr>
                 </pic:pic>
               </a:graphicData>
@@ -19584,19 +19521,9 @@
           <w:rStyle w:val="a4"/>
           <w:lang w:val="uk-UA"/>
         </w:rPr>
+        <w:lastRenderedPageBreak/>
         <w:t>Рисунок 3.8 – Результати аналізу повідомлення</w:t>
       </w:r>
-    </w:p>
-    <w:p>
-      <w:pPr>
-        <w:pStyle w:val="a3"/>
-        <w:widowControl w:val="0"/>
-        <w:ind w:left="375"/>
-        <w:rPr>
-          <w:rStyle w:val="a4"/>
-          <w:lang w:val="uk-UA"/>
-        </w:rPr>
-      </w:pPr>
     </w:p>
     <w:p>
       <w:pPr>
@@ -19614,7 +19541,6 @@
           <w:rStyle w:val="a4"/>
           <w:lang w:val="uk-UA"/>
         </w:rPr>
-        <w:lastRenderedPageBreak/>
         <w:t>Сторінка результатів містить три вкладки, відповідно до кількості джерел текстів, що використовувалися для аналізу. На рисунку 3.8 зображені результати аналізу повідомлення з соціальної мережі за його унікальним номером. В результаті можливо дізнатися хто є автором повідомлення його текст та оцінку за кожним методів дослідження.</w:t>
       </w:r>
     </w:p>
@@ -19671,7 +19597,6 @@
       <w:pPr>
         <w:pStyle w:val="a3"/>
         <w:widowControl w:val="0"/>
-        <w:ind w:left="375"/>
         <w:rPr>
           <w:rStyle w:val="a4"/>
           <w:lang w:val="uk-UA"/>
@@ -19682,10 +19607,10 @@
           <w:noProof/>
         </w:rPr>
         <w:drawing>
-          <wp:inline distT="0" distB="0" distL="0" distR="0" wp14:anchorId="1F2F032E" wp14:editId="6999C1C4">
-            <wp:extent cx="5474335" cy="3048641"/>
+          <wp:inline distT="0" distB="0" distL="0" distR="0" wp14:anchorId="5F3459DF" wp14:editId="57BC1362">
+            <wp:extent cx="6299835" cy="3272790"/>
             <wp:effectExtent l="0" t="0" r="0" b="0"/>
-            <wp:docPr id="18" name="Рисунок 18"/>
+            <wp:docPr id="20" name="Рисунок 20"/>
             <wp:cNvGraphicFramePr>
               <a:graphicFrameLocks xmlns:a="http://schemas.openxmlformats.org/drawingml/2006/main" noChangeAspect="1"/>
             </wp:cNvGraphicFramePr>
@@ -19696,27 +19621,20 @@
                     <pic:cNvPr id="1" name=""/>
                     <pic:cNvPicPr/>
                   </pic:nvPicPr>
-                  <pic:blipFill rotWithShape="1">
+                  <pic:blipFill>
                     <a:blip r:embed="rId24"/>
-                    <a:srcRect l="6076" t="9161" r="6996"/>
-                    <a:stretch/>
+                    <a:stretch>
+                      <a:fillRect/>
+                    </a:stretch>
                   </pic:blipFill>
-                  <pic:spPr bwMode="auto">
+                  <pic:spPr>
                     <a:xfrm>
                       <a:off x="0" y="0"/>
-                      <a:ext cx="5476275" cy="3049721"/>
+                      <a:ext cx="6299835" cy="3272790"/>
                     </a:xfrm>
                     <a:prstGeom prst="rect">
                       <a:avLst/>
                     </a:prstGeom>
-                    <a:ln>
-                      <a:noFill/>
-                    </a:ln>
-                    <a:extLst>
-                      <a:ext uri="{53640926-AAD7-44D8-BBD7-CCE9431645EC}">
-                        <a14:shadowObscured xmlns:a14="http://schemas.microsoft.com/office/drawing/2010/main"/>
-                      </a:ext>
-                    </a:extLst>
                   </pic:spPr>
                 </pic:pic>
               </a:graphicData>
@@ -19864,6 +19782,7 @@
           <w:rStyle w:val="a4"/>
           <w:lang w:val="uk-UA"/>
         </w:rPr>
+        <w:lastRenderedPageBreak/>
         <w:t>В результаті, розроблена програма, має легкий та зручний інтерфей</w:t>
       </w:r>
       <w:r>
@@ -19885,15 +19804,7 @@
           <w:rStyle w:val="a4"/>
           <w:lang w:val="uk-UA"/>
         </w:rPr>
-        <w:t xml:space="preserve"> функції для того аби стати успішним продуктом на </w:t>
-      </w:r>
-      <w:r>
-        <w:rPr>
-          <w:rStyle w:val="a4"/>
-          <w:lang w:val="uk-UA"/>
-        </w:rPr>
-        <w:lastRenderedPageBreak/>
-        <w:t>ринку програм для аналізу тональності.</w:t>
+        <w:t xml:space="preserve"> функції для того аби стати успішним продуктом на ринку програм для аналізу тональності.</w:t>
       </w:r>
     </w:p>
     <w:p>
@@ -19932,7 +19843,7 @@
           <w:lang w:val="uk-UA"/>
         </w:rPr>
       </w:pPr>
-      <w:bookmarkStart w:id="18" w:name="_Toc515565574"/>
+      <w:bookmarkStart w:id="17" w:name="_Toc515565574"/>
       <w:r>
         <w:rPr>
           <w:rStyle w:val="a4"/>
@@ -19941,7 +19852,7 @@
         </w:rPr>
         <w:t>3.4 Результати</w:t>
       </w:r>
-      <w:bookmarkEnd w:id="18"/>
+      <w:bookmarkEnd w:id="17"/>
     </w:p>
     <w:p>
       <w:pPr>
@@ -20156,7 +20067,15 @@
           <w:szCs w:val="24"/>
           <w:lang w:val="uk-UA"/>
         </w:rPr>
-        <w:t xml:space="preserve"> та справжнім забарвленням тексту. Також є змога визначити комбінацію підходів для сентімент аналізу яка дає найбільш точний результат</w:t>
+        <w:t xml:space="preserve"> та справжнім забарвленням тексту. </w:t>
+      </w:r>
+      <w:r>
+        <w:rPr>
+          <w:szCs w:val="24"/>
+          <w:lang w:val="uk-UA"/>
+        </w:rPr>
+        <w:lastRenderedPageBreak/>
+        <w:t>Також є змога визначити комбінацію підходів для сентімент аналізу яка дає найбільш точний результат</w:t>
       </w:r>
     </w:p>
     <w:p>
@@ -20173,7 +20092,6 @@
           <w:szCs w:val="24"/>
           <w:lang w:val="uk-UA"/>
         </w:rPr>
-        <w:lastRenderedPageBreak/>
         <w:t>В</w:t>
       </w:r>
       <w:r>
@@ -20216,7 +20134,16 @@
           <w:szCs w:val="24"/>
           <w:lang w:val="uk-UA"/>
         </w:rPr>
-        <w:t>них повідомлень</w:t>
+        <w:t>них повідомлен</w:t>
+      </w:r>
+      <w:bookmarkStart w:id="18" w:name="_GoBack"/>
+      <w:bookmarkEnd w:id="18"/>
+      <w:r>
+        <w:rPr>
+          <w:szCs w:val="24"/>
+          <w:lang w:val="uk-UA"/>
+        </w:rPr>
+        <w:t>ь</w:t>
       </w:r>
       <w:r>
         <w:rPr>
@@ -21120,7 +21047,15 @@
           <w:szCs w:val="24"/>
           <w:lang w:val="uk-UA"/>
         </w:rPr>
-        <w:t xml:space="preserve">було отримано з соціальної мережі </w:t>
+        <w:t xml:space="preserve">було отримано з </w:t>
+      </w:r>
+      <w:r>
+        <w:rPr>
+          <w:szCs w:val="24"/>
+          <w:lang w:val="uk-UA"/>
+        </w:rPr>
+        <w:lastRenderedPageBreak/>
+        <w:t xml:space="preserve">соціальної мережі </w:t>
       </w:r>
       <w:r>
         <w:rPr>
@@ -21157,15 +21092,7 @@
           <w:szCs w:val="24"/>
           <w:lang w:val="uk-UA"/>
         </w:rPr>
-        <w:t xml:space="preserve"> результати роботи аналізатора наведені на рисунку 3.10 у вигляді </w:t>
-      </w:r>
-      <w:r>
-        <w:rPr>
-          <w:szCs w:val="24"/>
-          <w:lang w:val="uk-UA"/>
-        </w:rPr>
-        <w:lastRenderedPageBreak/>
-        <w:t>діаграми.</w:t>
+        <w:t xml:space="preserve"> результати роботи аналізатора наведені на рисунку 3.10 у вигляді діаграми.</w:t>
       </w:r>
       <w:r>
         <w:rPr>
@@ -21397,6 +21324,7 @@
           <w:szCs w:val="24"/>
           <w:lang w:val="uk-UA"/>
         </w:rPr>
+        <w:lastRenderedPageBreak/>
         <w:t xml:space="preserve">Для отримання коректних результатів роботи алгоритму слід використовувати тестову вибірку, в якій кожен запис містить </w:t>
       </w:r>
       <w:r>
@@ -21418,15 +21346,7 @@
           <w:szCs w:val="24"/>
           <w:lang w:val="uk-UA"/>
         </w:rPr>
-        <w:t xml:space="preserve">В </w:t>
-      </w:r>
-      <w:r>
-        <w:rPr>
-          <w:szCs w:val="24"/>
-          <w:lang w:val="uk-UA"/>
-        </w:rPr>
-        <w:lastRenderedPageBreak/>
-        <w:t>результаті, була сформована вибірка з 500 записів, кожен з яких є коректним для перевірки роботи метода на основі емотиконів.</w:t>
+        <w:t>В результаті, була сформована вибірка з 500 записів, кожен з яких є коректним для перевірки роботи метода на основі емотиконів.</w:t>
       </w:r>
     </w:p>
     <w:p>
@@ -21638,22 +21558,22 @@
           <w:szCs w:val="24"/>
           <w:lang w:val="uk-UA"/>
         </w:rPr>
-        <w:t>ндах. Одна секунда містить в собі одну тисячу мілісекунд.</w:t>
+        <w:t xml:space="preserve">ндах. </w:t>
       </w:r>
       <w:r>
         <w:rPr>
           <w:szCs w:val="24"/>
           <w:lang w:val="uk-UA"/>
         </w:rPr>
-        <w:t xml:space="preserve"> Варто відмітити, що вимірювався час затрачений лише на аналіз тексту, включаючи його попередню </w:t>
+        <w:lastRenderedPageBreak/>
+        <w:t>Одна секунда містить в собі одну тисячу мілісекунд.</w:t>
       </w:r>
       <w:r>
         <w:rPr>
           <w:szCs w:val="24"/>
           <w:lang w:val="uk-UA"/>
         </w:rPr>
-        <w:lastRenderedPageBreak/>
-        <w:t>обробку, і не враховув</w:t>
+        <w:t xml:space="preserve"> Варто відмітити, що вимірювався час затрачений лише на аналіз тексту, включаючи його попередню обробку, і не враховув</w:t>
       </w:r>
       <w:r>
         <w:rPr>
@@ -22424,14 +22344,14 @@
         <w:rPr>
           <w:lang w:val="uk-UA"/>
         </w:rPr>
-        <w:t xml:space="preserve"> виявило, що точність роботи алгоритму становить до 75% при аналізі повідомлень, що містять емотіконі і 70% при довільно вибраних повідомленнях. Для тестування точності визначення емоційного забарвлення повідомлень було проведено понад 10000 запитів до джерел, що містить як </w:t>
+        <w:t xml:space="preserve"> виявило, що точність роботи алгоритму становить до 75% при аналізі повідомлень, що містять емотіконі і 70% при довільно вибраних </w:t>
       </w:r>
       <w:r>
         <w:rPr>
           <w:lang w:val="uk-UA"/>
         </w:rPr>
         <w:lastRenderedPageBreak/>
-        <w:t xml:space="preserve">позитивно, так і негативно забарвлені повідомлення. Отримані результати, безумовно, не </w:t>
+        <w:t xml:space="preserve">повідомленнях. Для тестування точності визначення емоційного забарвлення повідомлень було проведено понад 10000 запитів до джерел, що містить як позитивно, так і негативно забарвлені повідомлення. Отримані результати, безумовно, не </w:t>
       </w:r>
       <w:r>
         <w:rPr>
@@ -22734,6 +22654,7 @@
           <w:szCs w:val="24"/>
           <w:lang w:val="uk-UA"/>
         </w:rPr>
+        <w:lastRenderedPageBreak/>
         <w:br w:type="page"/>
       </w:r>
     </w:p>
@@ -26185,7 +26106,7 @@
           <w:rPr>
             <w:noProof/>
           </w:rPr>
-          <w:t>12</w:t>
+          <w:t>50</w:t>
         </w:r>
         <w:r>
           <w:rPr>
@@ -26222,7 +26143,7 @@
         <v:path o:extrusionok="f" gradientshapeok="t" o:connecttype="rect"/>
         <o:lock v:ext="edit" aspectratio="t"/>
       </v:shapetype>
-      <v:shape id="_x0000_i1082" type="#_x0000_t75" style="width:9pt;height:9pt" o:bullet="t">
+      <v:shape id="_x0000_i1039" type="#_x0000_t75" style="width:9pt;height:9pt" o:bullet="t">
         <v:imagedata r:id="rId1" o:title="art9399"/>
       </v:shape>
     </w:pict>
@@ -34486,7 +34407,7 @@
 </file>
 
 <file path=customXml/itemProps1.xml><?xml version="1.0" encoding="utf-8"?>
-<ds:datastoreItem xmlns:ds="http://schemas.openxmlformats.org/officeDocument/2006/customXml" ds:itemID="{608ABA6D-AA3F-4B2F-A31F-9AD6CD22B2E8}">
+<ds:datastoreItem xmlns:ds="http://schemas.openxmlformats.org/officeDocument/2006/customXml" ds:itemID="{F0C9D7AB-4AEC-446B-8F80-D1418A72293D}">
   <ds:schemaRefs>
     <ds:schemaRef ds:uri="http://schemas.openxmlformats.org/officeDocument/2006/bibliography"/>
   </ds:schemaRefs>

</xml_diff>